<commit_message>
juniper switch reboot commnd
</commit_message>
<xml_diff>
--- a/Network cmds.docx
+++ b/Network cmds.docx
@@ -2,8 +2,135 @@
 <file path=word/document.xml><?xml version="1.0" encoding="utf-8"?>
 <w:document xmlns:wpc="http://schemas.microsoft.com/office/word/2010/wordprocessingCanvas" xmlns:cx="http://schemas.microsoft.com/office/drawing/2014/chartex" xmlns:cx1="http://schemas.microsoft.com/office/drawing/2015/9/8/chartex" xmlns:cx2="http://schemas.microsoft.com/office/drawing/2015/10/21/chartex" xmlns:cx3="http://schemas.microsoft.com/office/drawing/2016/5/9/chartex" xmlns:cx4="http://schemas.microsoft.com/office/drawing/2016/5/10/chartex" xmlns:cx5="http://schemas.microsoft.com/office/drawing/2016/5/11/chartex" xmlns:cx6="http://schemas.microsoft.com/office/drawing/2016/5/12/chartex" xmlns:cx7="http://schemas.microsoft.com/office/drawing/2016/5/13/chartex" xmlns:cx8="http://schemas.microsoft.com/office/drawing/2016/5/14/chartex" xmlns:mc="http://schemas.openxmlformats.org/markup-compatibility/2006" xmlns:aink="http://schemas.microsoft.com/office/drawing/2016/ink" xmlns:am3d="http://schemas.microsoft.com/office/drawing/2017/model3d" xmlns:o="urn:schemas-microsoft-com:office:office" xmlns:oel="http://schemas.microsoft.com/office/2019/extlst" xmlns:r="http://schemas.openxmlformats.org/officeDocument/2006/relationships" xmlns:m="http://schemas.openxmlformats.org/officeDocument/2006/math" xmlns:v="urn:schemas-microsoft-com:vml" xmlns:wp14="http://schemas.microsoft.com/office/word/2010/wordprocessingDrawing" xmlns:wp="http://schemas.openxmlformats.org/drawingml/2006/wordprocessingDrawing" xmlns:w10="urn:schemas-microsoft-com:office:word" xmlns:w="http://schemas.openxmlformats.org/wordprocessingml/2006/main" xmlns:w14="http://schemas.microsoft.com/office/word/2010/wordml" xmlns:w15="http://schemas.microsoft.com/office/word/2012/wordml" xmlns:w16cex="http://schemas.microsoft.com/office/word/2018/wordml/cex" xmlns:w16cid="http://schemas.microsoft.com/office/word/2016/wordml/cid" xmlns:w16="http://schemas.microsoft.com/office/word/2018/wordml" xmlns:w16du="http://schemas.microsoft.com/office/word/2023/wordml/word16du" xmlns:w16sdtdh="http://schemas.microsoft.com/office/word/2020/wordml/sdtdatahash" xmlns:w16se="http://schemas.microsoft.com/office/word/2015/wordml/symex" xmlns:wpg="http://schemas.microsoft.com/office/word/2010/wordprocessingGroup" xmlns:wpi="http://schemas.microsoft.com/office/word/2010/wordprocessingInk" xmlns:wne="http://schemas.microsoft.com/office/word/2006/wordml" xmlns:wps="http://schemas.microsoft.com/office/word/2010/wordprocessingShape" mc:Ignorable="w14 w15 w16se w16cid w16 w16cex w16sdtdh wp14">
   <w:body>
-    <w:p/>
+    <w:p>
+      <w:pPr>
+        <w:pStyle w:val="Heading1"/>
+        <w:jc w:val="center"/>
+      </w:pPr>
+      <w:r>
+        <w:t>Networking commands</w:t>
+      </w:r>
+    </w:p>
+    <w:p>
+      <w:pPr>
+        <w:pStyle w:val="Heading2"/>
+        <w:numPr>
+          <w:ilvl w:val="0"/>
+          <w:numId w:val="1"/>
+        </w:numPr>
+      </w:pPr>
+      <w:r>
+        <w:t xml:space="preserve">Shutdown </w:t>
+      </w:r>
+      <w:proofErr w:type="spellStart"/>
+      <w:r>
+        <w:t>cmd</w:t>
+      </w:r>
+      <w:proofErr w:type="spellEnd"/>
+      <w:r>
+        <w:t xml:space="preserve"> for</w:t>
+      </w:r>
+      <w:r>
+        <w:t xml:space="preserve"> Juniper:</w:t>
+      </w:r>
+    </w:p>
+    <w:p>
+      <w:pPr>
+        <w:ind w:left="360" w:firstLine="360"/>
+      </w:pPr>
+      <w:r>
+        <w:rPr>
+          <w:b/>
+          <w:bCs/>
+        </w:rPr>
+        <w:t>request system power-off</w:t>
+      </w:r>
+      <w:r>
+        <w:tab/>
+        <w:t>=</w:t>
+      </w:r>
+      <w:r>
+        <w:tab/>
+        <w:t>will power off the switch.</w:t>
+      </w:r>
+    </w:p>
+    <w:p>
+      <w:pPr>
+        <w:ind w:left="1440" w:hanging="720"/>
+      </w:pPr>
+      <w:r>
+        <w:rPr>
+          <w:b/>
+          <w:bCs/>
+        </w:rPr>
+        <w:t>request system power-off</w:t>
+      </w:r>
+      <w:r>
+        <w:rPr>
+          <w:b/>
+          <w:bCs/>
+        </w:rPr>
+        <w:t xml:space="preserve"> </w:t>
+      </w:r>
+      <w:r>
+        <w:rPr>
+          <w:b/>
+          <w:bCs/>
+        </w:rPr>
+        <w:t xml:space="preserve">all-members in </w:t>
+      </w:r>
+      <w:r>
+        <w:rPr>
+          <w:b/>
+          <w:bCs/>
+          <w:u w:val="single"/>
+        </w:rPr>
+        <w:t>3</w:t>
+      </w:r>
+      <w:r>
+        <w:rPr>
+          <w:b/>
+          <w:bCs/>
+        </w:rPr>
+        <w:tab/>
+      </w:r>
+      <w:r>
+        <w:t>=</w:t>
+      </w:r>
+      <w:r>
+        <w:tab/>
+        <w:t xml:space="preserve">it </w:t>
+      </w:r>
+      <w:proofErr w:type="gramStart"/>
+      <w:r>
+        <w:t>power</w:t>
+      </w:r>
+      <w:proofErr w:type="gramEnd"/>
+      <w:r>
+        <w:t xml:space="preserve"> off all the switches in a group which is formed a single group</w:t>
+      </w:r>
+      <w:r>
+        <w:t xml:space="preserve">. </w:t>
+      </w:r>
+      <w:r>
+        <w:rPr>
+          <w:b/>
+          <w:bCs/>
+          <w:u w:val="single"/>
+        </w:rPr>
+        <w:t>3</w:t>
+      </w:r>
+      <w:r>
+        <w:t xml:space="preserve"> is the minutes(time) to power off the switches. It takes the time value in minutes.</w:t>
+      </w:r>
+    </w:p>
+    <w:p>
+      <w:pPr>
+        <w:ind w:left="1440" w:hanging="720"/>
+      </w:pPr>
+    </w:p>
     <w:sectPr>
+      <w:headerReference w:type="default" r:id="rId8"/>
       <w:pgSz w:w="12240" w:h="15840" w:code="1"/>
       <w:pgMar w:top="720" w:right="720" w:bottom="720" w:left="720" w:header="720" w:footer="720" w:gutter="0"/>
       <w:cols w:space="720"/>
@@ -11,6 +138,164 @@
     </w:sectPr>
   </w:body>
 </w:document>
+</file>
+
+<file path=word/endnotes.xml><?xml version="1.0" encoding="utf-8"?>
+<w:endnotes xmlns:wpc="http://schemas.microsoft.com/office/word/2010/wordprocessingCanvas" xmlns:cx="http://schemas.microsoft.com/office/drawing/2014/chartex" xmlns:cx1="http://schemas.microsoft.com/office/drawing/2015/9/8/chartex" xmlns:cx2="http://schemas.microsoft.com/office/drawing/2015/10/21/chartex" xmlns:cx3="http://schemas.microsoft.com/office/drawing/2016/5/9/chartex" xmlns:cx4="http://schemas.microsoft.com/office/drawing/2016/5/10/chartex" xmlns:cx5="http://schemas.microsoft.com/office/drawing/2016/5/11/chartex" xmlns:cx6="http://schemas.microsoft.com/office/drawing/2016/5/12/chartex" xmlns:cx7="http://schemas.microsoft.com/office/drawing/2016/5/13/chartex" xmlns:cx8="http://schemas.microsoft.com/office/drawing/2016/5/14/chartex" xmlns:mc="http://schemas.openxmlformats.org/markup-compatibility/2006" xmlns:aink="http://schemas.microsoft.com/office/drawing/2016/ink" xmlns:am3d="http://schemas.microsoft.com/office/drawing/2017/model3d" xmlns:o="urn:schemas-microsoft-com:office:office" xmlns:oel="http://schemas.microsoft.com/office/2019/extlst" xmlns:r="http://schemas.openxmlformats.org/officeDocument/2006/relationships" xmlns:m="http://schemas.openxmlformats.org/officeDocument/2006/math" xmlns:v="urn:schemas-microsoft-com:vml" xmlns:wp14="http://schemas.microsoft.com/office/word/2010/wordprocessingDrawing" xmlns:wp="http://schemas.openxmlformats.org/drawingml/2006/wordprocessingDrawing" xmlns:w10="urn:schemas-microsoft-com:office:word" xmlns:w="http://schemas.openxmlformats.org/wordprocessingml/2006/main" xmlns:w14="http://schemas.microsoft.com/office/word/2010/wordml" xmlns:w15="http://schemas.microsoft.com/office/word/2012/wordml" xmlns:w16cex="http://schemas.microsoft.com/office/word/2018/wordml/cex" xmlns:w16cid="http://schemas.microsoft.com/office/word/2016/wordml/cid" xmlns:w16="http://schemas.microsoft.com/office/word/2018/wordml" xmlns:w16du="http://schemas.microsoft.com/office/word/2023/wordml/word16du" xmlns:w16sdtdh="http://schemas.microsoft.com/office/word/2020/wordml/sdtdatahash" xmlns:w16se="http://schemas.microsoft.com/office/word/2015/wordml/symex" xmlns:wpg="http://schemas.microsoft.com/office/word/2010/wordprocessingGroup" xmlns:wpi="http://schemas.microsoft.com/office/word/2010/wordprocessingInk" xmlns:wne="http://schemas.microsoft.com/office/word/2006/wordml" xmlns:wps="http://schemas.microsoft.com/office/word/2010/wordprocessingShape" mc:Ignorable="w14 w15 w16se w16cid w16 w16cex w16sdtdh wp14">
+  <w:endnote w:type="separator" w:id="-1">
+    <w:p>
+      <w:pPr>
+        <w:spacing w:after="0" w:line="240" w:lineRule="auto"/>
+      </w:pPr>
+      <w:r>
+        <w:separator/>
+      </w:r>
+    </w:p>
+  </w:endnote>
+  <w:endnote w:type="continuationSeparator" w:id="0">
+    <w:p>
+      <w:pPr>
+        <w:spacing w:after="0" w:line="240" w:lineRule="auto"/>
+      </w:pPr>
+      <w:r>
+        <w:continuationSeparator/>
+      </w:r>
+    </w:p>
+  </w:endnote>
+</w:endnotes>
+</file>
+
+<file path=word/footnotes.xml><?xml version="1.0" encoding="utf-8"?>
+<w:footnotes xmlns:wpc="http://schemas.microsoft.com/office/word/2010/wordprocessingCanvas" xmlns:cx="http://schemas.microsoft.com/office/drawing/2014/chartex" xmlns:cx1="http://schemas.microsoft.com/office/drawing/2015/9/8/chartex" xmlns:cx2="http://schemas.microsoft.com/office/drawing/2015/10/21/chartex" xmlns:cx3="http://schemas.microsoft.com/office/drawing/2016/5/9/chartex" xmlns:cx4="http://schemas.microsoft.com/office/drawing/2016/5/10/chartex" xmlns:cx5="http://schemas.microsoft.com/office/drawing/2016/5/11/chartex" xmlns:cx6="http://schemas.microsoft.com/office/drawing/2016/5/12/chartex" xmlns:cx7="http://schemas.microsoft.com/office/drawing/2016/5/13/chartex" xmlns:cx8="http://schemas.microsoft.com/office/drawing/2016/5/14/chartex" xmlns:mc="http://schemas.openxmlformats.org/markup-compatibility/2006" xmlns:aink="http://schemas.microsoft.com/office/drawing/2016/ink" xmlns:am3d="http://schemas.microsoft.com/office/drawing/2017/model3d" xmlns:o="urn:schemas-microsoft-com:office:office" xmlns:oel="http://schemas.microsoft.com/office/2019/extlst" xmlns:r="http://schemas.openxmlformats.org/officeDocument/2006/relationships" xmlns:m="http://schemas.openxmlformats.org/officeDocument/2006/math" xmlns:v="urn:schemas-microsoft-com:vml" xmlns:wp14="http://schemas.microsoft.com/office/word/2010/wordprocessingDrawing" xmlns:wp="http://schemas.openxmlformats.org/drawingml/2006/wordprocessingDrawing" xmlns:w10="urn:schemas-microsoft-com:office:word" xmlns:w="http://schemas.openxmlformats.org/wordprocessingml/2006/main" xmlns:w14="http://schemas.microsoft.com/office/word/2010/wordml" xmlns:w15="http://schemas.microsoft.com/office/word/2012/wordml" xmlns:w16cex="http://schemas.microsoft.com/office/word/2018/wordml/cex" xmlns:w16cid="http://schemas.microsoft.com/office/word/2016/wordml/cid" xmlns:w16="http://schemas.microsoft.com/office/word/2018/wordml" xmlns:w16du="http://schemas.microsoft.com/office/word/2023/wordml/word16du" xmlns:w16sdtdh="http://schemas.microsoft.com/office/word/2020/wordml/sdtdatahash" xmlns:w16se="http://schemas.microsoft.com/office/word/2015/wordml/symex" xmlns:wpg="http://schemas.microsoft.com/office/word/2010/wordprocessingGroup" xmlns:wpi="http://schemas.microsoft.com/office/word/2010/wordprocessingInk" xmlns:wne="http://schemas.microsoft.com/office/word/2006/wordml" xmlns:wps="http://schemas.microsoft.com/office/word/2010/wordprocessingShape" mc:Ignorable="w14 w15 w16se w16cid w16 w16cex w16sdtdh wp14">
+  <w:footnote w:type="separator" w:id="-1">
+    <w:p>
+      <w:pPr>
+        <w:spacing w:after="0" w:line="240" w:lineRule="auto"/>
+      </w:pPr>
+      <w:r>
+        <w:separator/>
+      </w:r>
+    </w:p>
+  </w:footnote>
+  <w:footnote w:type="continuationSeparator" w:id="0">
+    <w:p>
+      <w:pPr>
+        <w:spacing w:after="0" w:line="240" w:lineRule="auto"/>
+      </w:pPr>
+      <w:r>
+        <w:continuationSeparator/>
+      </w:r>
+    </w:p>
+  </w:footnote>
+</w:footnotes>
+</file>
+
+<file path=word/header1.xml><?xml version="1.0" encoding="utf-8"?>
+<w:hdr xmlns:wpc="http://schemas.microsoft.com/office/word/2010/wordprocessingCanvas" xmlns:cx="http://schemas.microsoft.com/office/drawing/2014/chartex" xmlns:cx1="http://schemas.microsoft.com/office/drawing/2015/9/8/chartex" xmlns:cx2="http://schemas.microsoft.com/office/drawing/2015/10/21/chartex" xmlns:cx3="http://schemas.microsoft.com/office/drawing/2016/5/9/chartex" xmlns:cx4="http://schemas.microsoft.com/office/drawing/2016/5/10/chartex" xmlns:cx5="http://schemas.microsoft.com/office/drawing/2016/5/11/chartex" xmlns:cx6="http://schemas.microsoft.com/office/drawing/2016/5/12/chartex" xmlns:cx7="http://schemas.microsoft.com/office/drawing/2016/5/13/chartex" xmlns:cx8="http://schemas.microsoft.com/office/drawing/2016/5/14/chartex" xmlns:mc="http://schemas.openxmlformats.org/markup-compatibility/2006" xmlns:aink="http://schemas.microsoft.com/office/drawing/2016/ink" xmlns:am3d="http://schemas.microsoft.com/office/drawing/2017/model3d" xmlns:o="urn:schemas-microsoft-com:office:office" xmlns:oel="http://schemas.microsoft.com/office/2019/extlst" xmlns:r="http://schemas.openxmlformats.org/officeDocument/2006/relationships" xmlns:m="http://schemas.openxmlformats.org/officeDocument/2006/math" xmlns:v="urn:schemas-microsoft-com:vml" xmlns:wp14="http://schemas.microsoft.com/office/word/2010/wordprocessingDrawing" xmlns:wp="http://schemas.openxmlformats.org/drawingml/2006/wordprocessingDrawing" xmlns:w10="urn:schemas-microsoft-com:office:word" xmlns:w="http://schemas.openxmlformats.org/wordprocessingml/2006/main" xmlns:w14="http://schemas.microsoft.com/office/word/2010/wordml" xmlns:w15="http://schemas.microsoft.com/office/word/2012/wordml" xmlns:w16cex="http://schemas.microsoft.com/office/word/2018/wordml/cex" xmlns:w16cid="http://schemas.microsoft.com/office/word/2016/wordml/cid" xmlns:w16="http://schemas.microsoft.com/office/word/2018/wordml" xmlns:w16du="http://schemas.microsoft.com/office/word/2023/wordml/word16du" xmlns:w16sdtdh="http://schemas.microsoft.com/office/word/2020/wordml/sdtdatahash" xmlns:w16se="http://schemas.microsoft.com/office/word/2015/wordml/symex" xmlns:wpg="http://schemas.microsoft.com/office/word/2010/wordprocessingGroup" xmlns:wpi="http://schemas.microsoft.com/office/word/2010/wordprocessingInk" xmlns:wne="http://schemas.microsoft.com/office/word/2006/wordml" xmlns:wps="http://schemas.microsoft.com/office/word/2010/wordprocessingShape" mc:Ignorable="w14 w15 w16se w16cid w16 w16cex w16sdtdh wp14">
+  <w:p>
+    <w:pPr>
+      <w:pStyle w:val="Header"/>
+      <w:jc w:val="right"/>
+    </w:pPr>
+    <w:r>
+      <w:t>Networking commands</w:t>
+    </w:r>
+  </w:p>
+</w:hdr>
+</file>
+
+<file path=word/numbering.xml><?xml version="1.0" encoding="utf-8"?>
+<w:numbering xmlns:wpc="http://schemas.microsoft.com/office/word/2010/wordprocessingCanvas" xmlns:cx="http://schemas.microsoft.com/office/drawing/2014/chartex" xmlns:cx1="http://schemas.microsoft.com/office/drawing/2015/9/8/chartex" xmlns:cx2="http://schemas.microsoft.com/office/drawing/2015/10/21/chartex" xmlns:cx3="http://schemas.microsoft.com/office/drawing/2016/5/9/chartex" xmlns:cx4="http://schemas.microsoft.com/office/drawing/2016/5/10/chartex" xmlns:cx5="http://schemas.microsoft.com/office/drawing/2016/5/11/chartex" xmlns:cx6="http://schemas.microsoft.com/office/drawing/2016/5/12/chartex" xmlns:cx7="http://schemas.microsoft.com/office/drawing/2016/5/13/chartex" xmlns:cx8="http://schemas.microsoft.com/office/drawing/2016/5/14/chartex" xmlns:mc="http://schemas.openxmlformats.org/markup-compatibility/2006" xmlns:aink="http://schemas.microsoft.com/office/drawing/2016/ink" xmlns:am3d="http://schemas.microsoft.com/office/drawing/2017/model3d" xmlns:o="urn:schemas-microsoft-com:office:office" xmlns:oel="http://schemas.microsoft.com/office/2019/extlst" xmlns:r="http://schemas.openxmlformats.org/officeDocument/2006/relationships" xmlns:m="http://schemas.openxmlformats.org/officeDocument/2006/math" xmlns:v="urn:schemas-microsoft-com:vml" xmlns:wp14="http://schemas.microsoft.com/office/word/2010/wordprocessingDrawing" xmlns:wp="http://schemas.openxmlformats.org/drawingml/2006/wordprocessingDrawing" xmlns:w10="urn:schemas-microsoft-com:office:word" xmlns:w="http://schemas.openxmlformats.org/wordprocessingml/2006/main" xmlns:w14="http://schemas.microsoft.com/office/word/2010/wordml" xmlns:w15="http://schemas.microsoft.com/office/word/2012/wordml" xmlns:w16cex="http://schemas.microsoft.com/office/word/2018/wordml/cex" xmlns:w16cid="http://schemas.microsoft.com/office/word/2016/wordml/cid" xmlns:w16="http://schemas.microsoft.com/office/word/2018/wordml" xmlns:w16du="http://schemas.microsoft.com/office/word/2023/wordml/word16du" xmlns:w16sdtdh="http://schemas.microsoft.com/office/word/2020/wordml/sdtdatahash" xmlns:w16se="http://schemas.microsoft.com/office/word/2015/wordml/symex" xmlns:wpg="http://schemas.microsoft.com/office/word/2010/wordprocessingGroup" xmlns:wpi="http://schemas.microsoft.com/office/word/2010/wordprocessingInk" xmlns:wne="http://schemas.microsoft.com/office/word/2006/wordml" xmlns:wps="http://schemas.microsoft.com/office/word/2010/wordprocessingShape" mc:Ignorable="w14 w15 w16se w16cid w16 w16cex w16sdtdh wp14">
+  <w:abstractNum w:abstractNumId="0" w15:restartNumberingAfterBreak="0">
+    <w:nsid w:val="0FD75E9F"/>
+    <w:multiLevelType w:val="hybridMultilevel"/>
+    <w:tmpl w:val="6BF2BF98"/>
+    <w:lvl w:ilvl="0" w:tplc="0409000F">
+      <w:start w:val="1"/>
+      <w:numFmt w:val="decimal"/>
+      <w:lvlText w:val="%1."/>
+      <w:lvlJc w:val="left"/>
+      <w:pPr>
+        <w:ind w:left="360" w:hanging="360"/>
+      </w:pPr>
+    </w:lvl>
+    <w:lvl w:ilvl="1" w:tplc="04090019" w:tentative="1">
+      <w:start w:val="1"/>
+      <w:numFmt w:val="lowerLetter"/>
+      <w:lvlText w:val="%2."/>
+      <w:lvlJc w:val="left"/>
+      <w:pPr>
+        <w:ind w:left="1080" w:hanging="360"/>
+      </w:pPr>
+    </w:lvl>
+    <w:lvl w:ilvl="2" w:tplc="0409001B" w:tentative="1">
+      <w:start w:val="1"/>
+      <w:numFmt w:val="lowerRoman"/>
+      <w:lvlText w:val="%3."/>
+      <w:lvlJc w:val="right"/>
+      <w:pPr>
+        <w:ind w:left="1800" w:hanging="180"/>
+      </w:pPr>
+    </w:lvl>
+    <w:lvl w:ilvl="3" w:tplc="0409000F" w:tentative="1">
+      <w:start w:val="1"/>
+      <w:numFmt w:val="decimal"/>
+      <w:lvlText w:val="%4."/>
+      <w:lvlJc w:val="left"/>
+      <w:pPr>
+        <w:ind w:left="2520" w:hanging="360"/>
+      </w:pPr>
+    </w:lvl>
+    <w:lvl w:ilvl="4" w:tplc="04090019" w:tentative="1">
+      <w:start w:val="1"/>
+      <w:numFmt w:val="lowerLetter"/>
+      <w:lvlText w:val="%5."/>
+      <w:lvlJc w:val="left"/>
+      <w:pPr>
+        <w:ind w:left="3240" w:hanging="360"/>
+      </w:pPr>
+    </w:lvl>
+    <w:lvl w:ilvl="5" w:tplc="0409001B" w:tentative="1">
+      <w:start w:val="1"/>
+      <w:numFmt w:val="lowerRoman"/>
+      <w:lvlText w:val="%6."/>
+      <w:lvlJc w:val="right"/>
+      <w:pPr>
+        <w:ind w:left="3960" w:hanging="180"/>
+      </w:pPr>
+    </w:lvl>
+    <w:lvl w:ilvl="6" w:tplc="0409000F" w:tentative="1">
+      <w:start w:val="1"/>
+      <w:numFmt w:val="decimal"/>
+      <w:lvlText w:val="%7."/>
+      <w:lvlJc w:val="left"/>
+      <w:pPr>
+        <w:ind w:left="4680" w:hanging="360"/>
+      </w:pPr>
+    </w:lvl>
+    <w:lvl w:ilvl="7" w:tplc="04090019" w:tentative="1">
+      <w:start w:val="1"/>
+      <w:numFmt w:val="lowerLetter"/>
+      <w:lvlText w:val="%8."/>
+      <w:lvlJc w:val="left"/>
+      <w:pPr>
+        <w:ind w:left="5400" w:hanging="360"/>
+      </w:pPr>
+    </w:lvl>
+    <w:lvl w:ilvl="8" w:tplc="0409001B" w:tentative="1">
+      <w:start w:val="1"/>
+      <w:numFmt w:val="lowerRoman"/>
+      <w:lvlText w:val="%9."/>
+      <w:lvlJc w:val="right"/>
+      <w:pPr>
+        <w:ind w:left="6120" w:hanging="180"/>
+      </w:pPr>
+    </w:lvl>
+  </w:abstractNum>
+  <w:num w:numId="1" w16cid:durableId="2010595385">
+    <w:abstractNumId w:val="0"/>
+  </w:num>
+</w:numbering>
 </file>
 
 <file path=word/styles.xml><?xml version="1.0" encoding="utf-8"?>
@@ -414,6 +699,49 @@
     <w:name w:val="Normal"/>
     <w:qFormat/>
   </w:style>
+  <w:style w:type="paragraph" w:styleId="Heading1">
+    <w:name w:val="heading 1"/>
+    <w:basedOn w:val="Normal"/>
+    <w:next w:val="Normal"/>
+    <w:link w:val="Heading1Char"/>
+    <w:uiPriority w:val="9"/>
+    <w:qFormat/>
+    <w:rsid w:val="009D1EB1"/>
+    <w:pPr>
+      <w:keepNext/>
+      <w:keepLines/>
+      <w:spacing w:before="240" w:after="0"/>
+      <w:outlineLvl w:val="0"/>
+    </w:pPr>
+    <w:rPr>
+      <w:rFonts w:asciiTheme="majorHAnsi" w:eastAsiaTheme="majorEastAsia" w:hAnsiTheme="majorHAnsi" w:cstheme="majorBidi"/>
+      <w:color w:val="2F5496" w:themeColor="accent1" w:themeShade="BF"/>
+      <w:sz w:val="32"/>
+      <w:szCs w:val="32"/>
+    </w:rPr>
+  </w:style>
+  <w:style w:type="paragraph" w:styleId="Heading2">
+    <w:name w:val="heading 2"/>
+    <w:basedOn w:val="Normal"/>
+    <w:next w:val="Normal"/>
+    <w:link w:val="Heading2Char"/>
+    <w:uiPriority w:val="9"/>
+    <w:unhideWhenUsed/>
+    <w:qFormat/>
+    <w:rsid w:val="002464F6"/>
+    <w:pPr>
+      <w:keepNext/>
+      <w:keepLines/>
+      <w:spacing w:before="40" w:after="0"/>
+      <w:outlineLvl w:val="1"/>
+    </w:pPr>
+    <w:rPr>
+      <w:rFonts w:asciiTheme="majorHAnsi" w:eastAsiaTheme="majorEastAsia" w:hAnsiTheme="majorHAnsi" w:cstheme="majorBidi"/>
+      <w:color w:val="2F5496" w:themeColor="accent1" w:themeShade="BF"/>
+      <w:sz w:val="26"/>
+      <w:szCs w:val="26"/>
+    </w:rPr>
+  </w:style>
   <w:style w:type="character" w:default="1" w:styleId="DefaultParagraphFont">
     <w:name w:val="Default Paragraph Font"/>
     <w:uiPriority w:val="1"/>
@@ -440,6 +768,76 @@
     <w:uiPriority w:val="99"/>
     <w:semiHidden/>
     <w:unhideWhenUsed/>
+  </w:style>
+  <w:style w:type="paragraph" w:styleId="Header">
+    <w:name w:val="header"/>
+    <w:basedOn w:val="Normal"/>
+    <w:link w:val="HeaderChar"/>
+    <w:uiPriority w:val="99"/>
+    <w:unhideWhenUsed/>
+    <w:rsid w:val="00AC4A87"/>
+    <w:pPr>
+      <w:tabs>
+        <w:tab w:val="center" w:pos="4680"/>
+        <w:tab w:val="right" w:pos="9360"/>
+      </w:tabs>
+      <w:spacing w:after="0" w:line="240" w:lineRule="auto"/>
+    </w:pPr>
+  </w:style>
+  <w:style w:type="character" w:customStyle="1" w:styleId="HeaderChar">
+    <w:name w:val="Header Char"/>
+    <w:basedOn w:val="DefaultParagraphFont"/>
+    <w:link w:val="Header"/>
+    <w:uiPriority w:val="99"/>
+    <w:rsid w:val="00AC4A87"/>
+  </w:style>
+  <w:style w:type="paragraph" w:styleId="Footer">
+    <w:name w:val="footer"/>
+    <w:basedOn w:val="Normal"/>
+    <w:link w:val="FooterChar"/>
+    <w:uiPriority w:val="99"/>
+    <w:unhideWhenUsed/>
+    <w:rsid w:val="00AC4A87"/>
+    <w:pPr>
+      <w:tabs>
+        <w:tab w:val="center" w:pos="4680"/>
+        <w:tab w:val="right" w:pos="9360"/>
+      </w:tabs>
+      <w:spacing w:after="0" w:line="240" w:lineRule="auto"/>
+    </w:pPr>
+  </w:style>
+  <w:style w:type="character" w:customStyle="1" w:styleId="FooterChar">
+    <w:name w:val="Footer Char"/>
+    <w:basedOn w:val="DefaultParagraphFont"/>
+    <w:link w:val="Footer"/>
+    <w:uiPriority w:val="99"/>
+    <w:rsid w:val="00AC4A87"/>
+  </w:style>
+  <w:style w:type="character" w:customStyle="1" w:styleId="Heading1Char">
+    <w:name w:val="Heading 1 Char"/>
+    <w:basedOn w:val="DefaultParagraphFont"/>
+    <w:link w:val="Heading1"/>
+    <w:uiPriority w:val="9"/>
+    <w:rsid w:val="009D1EB1"/>
+    <w:rPr>
+      <w:rFonts w:asciiTheme="majorHAnsi" w:eastAsiaTheme="majorEastAsia" w:hAnsiTheme="majorHAnsi" w:cstheme="majorBidi"/>
+      <w:color w:val="2F5496" w:themeColor="accent1" w:themeShade="BF"/>
+      <w:sz w:val="32"/>
+      <w:szCs w:val="32"/>
+    </w:rPr>
+  </w:style>
+  <w:style w:type="character" w:customStyle="1" w:styleId="Heading2Char">
+    <w:name w:val="Heading 2 Char"/>
+    <w:basedOn w:val="DefaultParagraphFont"/>
+    <w:link w:val="Heading2"/>
+    <w:uiPriority w:val="9"/>
+    <w:rsid w:val="002464F6"/>
+    <w:rPr>
+      <w:rFonts w:asciiTheme="majorHAnsi" w:eastAsiaTheme="majorEastAsia" w:hAnsiTheme="majorHAnsi" w:cstheme="majorBidi"/>
+      <w:color w:val="2F5496" w:themeColor="accent1" w:themeShade="BF"/>
+      <w:sz w:val="26"/>
+      <w:szCs w:val="26"/>
+    </w:rPr>
   </w:style>
 </w:styles>
 </file>
@@ -737,4 +1135,16 @@
     </a:ext>
   </a:extLst>
 </a:theme>
+</file>
+
+<file path=customXml/item1.xml><?xml version="1.0" encoding="utf-8"?>
+<b:Sources xmlns:b="http://schemas.openxmlformats.org/officeDocument/2006/bibliography" xmlns="http://schemas.openxmlformats.org/officeDocument/2006/bibliography" SelectedStyle="\APASixthEditionOfficeOnline.xsl" StyleName="APA" Version="6"/>
+</file>
+
+<file path=customXml/itemProps1.xml><?xml version="1.0" encoding="utf-8"?>
+<ds:datastoreItem xmlns:ds="http://schemas.openxmlformats.org/officeDocument/2006/customXml" ds:itemID="{CFB4B47B-BC50-43E4-9808-B6D090E938F4}">
+  <ds:schemaRefs>
+    <ds:schemaRef ds:uri="http://schemas.openxmlformats.org/officeDocument/2006/bibliography"/>
+  </ds:schemaRefs>
+</ds:datastoreItem>
 </file>
</xml_diff>